<commit_message>
Updated requirements for hosting
</commit_message>
<xml_diff>
--- a/docs/setup/GemsTracker - Hosting_V5.docx
+++ b/docs/setup/GemsTracker - Hosting_V5.docx
@@ -20,13 +20,8 @@
         <w:pStyle w:val="Heading2"/>
       </w:pPr>
       <w:r>
-        <w:t xml:space="preserve">About </w:t>
-      </w:r>
-      <w:proofErr w:type="spellStart"/>
-      <w:r>
-        <w:t>Gemstracker</w:t>
-      </w:r>
-      <w:proofErr w:type="spellEnd"/>
+        <w:t>About Gemstracker</w:t>
+      </w:r>
     </w:p>
     <w:p>
       <w:r>
@@ -65,15 +60,7 @@
         <w:t>.</w:t>
       </w:r>
       <w:r>
-        <w:t xml:space="preserve"> On the GT site you will find more information and examples about how GT can be used in research and clinical care. Moreover, you find more user </w:t>
-      </w:r>
-      <w:proofErr w:type="spellStart"/>
-      <w:r>
-        <w:t>en</w:t>
-      </w:r>
-      <w:proofErr w:type="spellEnd"/>
-      <w:r>
-        <w:t xml:space="preserve"> developer documentation on our wiki (</w:t>
+        <w:t xml:space="preserve"> On the GT site you will find more information and examples about how GT can be used in research and clinical care. Moreover, you find more user en developer documentation on our wiki (</w:t>
       </w:r>
       <w:hyperlink r:id="rId8" w:history="1">
         <w:r>
@@ -338,47 +325,10 @@
       </w:r>
       <w:r>
         <w:lastRenderedPageBreak/>
-        <w:t xml:space="preserve">also use their own (proprietary) questionnaire systems and benefit from the GT software functionality. Currently GT has plugins for the </w:t>
-      </w:r>
-      <w:proofErr w:type="spellStart"/>
-      <w:r>
-        <w:t>LimeSurvey</w:t>
-      </w:r>
-      <w:proofErr w:type="spellEnd"/>
-      <w:r>
-        <w:t xml:space="preserve"> and </w:t>
-      </w:r>
-      <w:proofErr w:type="spellStart"/>
-      <w:r>
-        <w:t>OpenRosa</w:t>
-      </w:r>
-      <w:proofErr w:type="spellEnd"/>
-      <w:r>
-        <w:t xml:space="preserve"> and at least one project has a project specific survey plugin. </w:t>
-      </w:r>
-      <w:proofErr w:type="spellStart"/>
-      <w:r>
-        <w:t>LimeSurvey</w:t>
-      </w:r>
-      <w:proofErr w:type="spellEnd"/>
-      <w:r>
-        <w:t xml:space="preserve"> is the most used survey plugin, but where </w:t>
-      </w:r>
-      <w:proofErr w:type="spellStart"/>
-      <w:r>
-        <w:t>LimeSurvey</w:t>
-      </w:r>
-      <w:proofErr w:type="spellEnd"/>
-      <w:r>
-        <w:t xml:space="preserve"> is mentioned in the rest of this document the intention is that </w:t>
-      </w:r>
-      <w:proofErr w:type="spellStart"/>
-      <w:r>
-        <w:t>LimeSurvey</w:t>
-      </w:r>
-      <w:proofErr w:type="spellEnd"/>
-      <w:r>
-        <w:t xml:space="preserve"> can be replaced by another survey sy</w:t>
+        <w:t xml:space="preserve">also use their own (proprietary) questionnaire systems and benefit from the GT software functionality. Currently GT has plugins for the LimeSurvey and OpenRosa and at least one project has a project specific survey plugin. </w:t>
+      </w:r>
+      <w:r>
+        <w:t>LimeSurvey is the most used survey plugin, but where LimeSurvey is mentioned in the rest of this document the intention is that LimeSurvey can be replaced by another survey sy</w:t>
       </w:r>
       <w:r>
         <w:t>s</w:t>
@@ -404,23 +354,7 @@
         <w:t xml:space="preserve"> interface. This identifier is also stored </w:t>
       </w:r>
       <w:r>
-        <w:t>in the questionnaire software (</w:t>
-      </w:r>
-      <w:proofErr w:type="spellStart"/>
-      <w:r>
-        <w:t>e.g.LimeSurvey</w:t>
-      </w:r>
-      <w:proofErr w:type="spellEnd"/>
-      <w:r>
-        <w:t xml:space="preserve"> and </w:t>
-      </w:r>
-      <w:proofErr w:type="spellStart"/>
-      <w:r>
-        <w:t>OpenRosa</w:t>
-      </w:r>
-      <w:proofErr w:type="spellEnd"/>
-      <w:r>
-        <w:t>)</w:t>
+        <w:t>in the questionnaire software (e.g.LimeSurvey and OpenRosa)</w:t>
       </w:r>
       <w:r>
         <w:t xml:space="preserve"> </w:t>
@@ -993,35 +927,17 @@
         <w:rPr>
           <w:rFonts w:ascii="Courier New" w:hAnsi="Courier New" w:cs="Courier New"/>
         </w:rPr>
-        <w:t>.</w:t>
-      </w:r>
-      <w:proofErr w:type="spellStart"/>
-      <w:r>
-        <w:rPr>
-          <w:rFonts w:ascii="Courier New" w:hAnsi="Courier New" w:cs="Courier New"/>
-        </w:rPr>
-        <w:t>htaccess</w:t>
-      </w:r>
-      <w:proofErr w:type="spellEnd"/>
-      <w:r>
-        <w:t xml:space="preserve"> file or by using </w:t>
-      </w:r>
-      <w:proofErr w:type="spellStart"/>
-      <w:r>
-        <w:t>url</w:t>
-      </w:r>
-      <w:proofErr w:type="spellEnd"/>
-      <w:r>
-        <w:t xml:space="preserve"> parsing code in the </w:t>
-      </w:r>
-      <w:proofErr w:type="spellStart"/>
+        <w:t>.htaccess</w:t>
+      </w:r>
+      <w:r>
+        <w:t xml:space="preserve"> file or by using url parsing code in the </w:t>
+      </w:r>
       <w:r>
         <w:rPr>
           <w:rFonts w:ascii="Courier New" w:hAnsi="Courier New" w:cs="Courier New"/>
         </w:rPr>
         <w:t>index.php</w:t>
       </w:r>
-      <w:proofErr w:type="spellEnd"/>
       <w:r>
         <w:t xml:space="preserve"> file of the application</w:t>
       </w:r>
@@ -1203,15 +1119,7 @@
     </w:p>
     <w:p>
       <w:r>
-        <w:t xml:space="preserve">Here are some example </w:t>
-      </w:r>
-      <w:proofErr w:type="spellStart"/>
-      <w:r>
-        <w:t>url’s</w:t>
-      </w:r>
-      <w:proofErr w:type="spellEnd"/>
-      <w:r>
-        <w:t xml:space="preserve">. When installing </w:t>
+        <w:t xml:space="preserve">Here are some example url’s. When installing </w:t>
       </w:r>
       <w:r>
         <w:t>GT</w:t>
@@ -1250,15 +1158,7 @@
         </w:numPr>
       </w:pPr>
       <w:r>
-        <w:t xml:space="preserve">www.project.url/ls – </w:t>
-      </w:r>
-      <w:proofErr w:type="spellStart"/>
-      <w:r>
-        <w:t>LimeSurvey</w:t>
-      </w:r>
-      <w:proofErr w:type="spellEnd"/>
-      <w:r>
-        <w:t xml:space="preserve"> </w:t>
+        <w:t xml:space="preserve">www.project.url/ls – LimeSurvey </w:t>
       </w:r>
       <w:r>
         <w:t>installation</w:t>
@@ -1272,15 +1172,7 @@
         <w:t>GT</w:t>
       </w:r>
       <w:r>
-        <w:t xml:space="preserve"> and </w:t>
-      </w:r>
-      <w:proofErr w:type="spellStart"/>
-      <w:r>
-        <w:t>LimeSurvey</w:t>
-      </w:r>
-      <w:proofErr w:type="spellEnd"/>
-      <w:r>
-        <w:t xml:space="preserve"> this is the usual installation:</w:t>
+        <w:t xml:space="preserve"> and LimeSurvey this is the usual installation:</w:t>
       </w:r>
     </w:p>
     <w:p>
@@ -1314,28 +1206,15 @@
         </w:numPr>
       </w:pPr>
       <w:r>
-        <w:t xml:space="preserve">www.project.url/ls – </w:t>
-      </w:r>
-      <w:proofErr w:type="spellStart"/>
-      <w:r>
-        <w:t>LimeSurvey</w:t>
-      </w:r>
-      <w:proofErr w:type="spellEnd"/>
-      <w:r>
-        <w:t xml:space="preserve"> </w:t>
+        <w:t xml:space="preserve">www.project.url/ls – LimeSurvey </w:t>
       </w:r>
       <w:r>
         <w:t>installation</w:t>
       </w:r>
     </w:p>
     <w:p>
-      <w:proofErr w:type="spellStart"/>
-      <w:r>
-        <w:t>LimeSurvey</w:t>
-      </w:r>
-      <w:proofErr w:type="spellEnd"/>
-      <w:r>
-        <w:t xml:space="preserve"> is installed in a subdirectory a</w:t>
+      <w:r>
+        <w:t>LimeSurvey is installed in a subdirectory a</w:t>
       </w:r>
       <w:r>
         <w:t xml:space="preserve">s </w:t>
@@ -1344,15 +1223,7 @@
         <w:t>GT</w:t>
       </w:r>
       <w:r>
-        <w:t xml:space="preserve"> is the default </w:t>
-      </w:r>
-      <w:proofErr w:type="spellStart"/>
-      <w:r>
-        <w:t>url</w:t>
-      </w:r>
-      <w:proofErr w:type="spellEnd"/>
-      <w:r>
-        <w:t xml:space="preserve"> where users should go to.</w:t>
+        <w:t xml:space="preserve"> is the default url where users should go to.</w:t>
       </w:r>
     </w:p>
     <w:p>
@@ -1402,110 +1273,94 @@
         <w:t>urvey</w:t>
       </w:r>
       <w:r>
-        <w:t xml:space="preserve">.project.url – </w:t>
-      </w:r>
-      <w:proofErr w:type="spellStart"/>
-      <w:r>
-        <w:t>LimeSurvey</w:t>
-      </w:r>
-      <w:proofErr w:type="spellEnd"/>
+        <w:t xml:space="preserve">.project.url – LimeSurvey </w:t>
+      </w:r>
+      <w:r>
+        <w:t>installation</w:t>
+      </w:r>
+    </w:p>
+    <w:p>
+      <w:r>
+        <w:t>Using sub-domains may be costly in terms of SSL certificates</w:t>
+      </w:r>
+      <w:r>
+        <w:t>, a</w:t>
+      </w:r>
+      <w:r>
+        <w:t>s all url’s should be used over HTTPS</w:t>
+      </w:r>
+      <w:r>
+        <w:t>/ W</w:t>
+      </w:r>
+      <w:r>
+        <w:t xml:space="preserve">orking with sub directories using a common root allows the use of a single standard SSL certificate. However, due to the design of </w:t>
+      </w:r>
+      <w:r>
+        <w:t>GT</w:t>
+      </w:r>
+      <w:r>
+        <w:t xml:space="preserve"> individual sub-directories should not be real subdirectories of the web-root. Instead symbolic links or virtual directories should be used – as will be explained later.</w:t>
+      </w:r>
+    </w:p>
+    <w:p>
+      <w:r>
+        <w:t>We hope this demonstrates that</w:t>
+      </w:r>
       <w:r>
         <w:t xml:space="preserve"> </w:t>
       </w:r>
       <w:r>
-        <w:t>installation</w:t>
-      </w:r>
-    </w:p>
-    <w:p>
-      <w:r>
-        <w:t>Using sub-domains may be costly in terms of SSL certificates</w:t>
-      </w:r>
-      <w:r>
-        <w:t>, a</w:t>
-      </w:r>
-      <w:r>
-        <w:t xml:space="preserve">s all </w:t>
-      </w:r>
-      <w:proofErr w:type="spellStart"/>
-      <w:r>
-        <w:t>url’s</w:t>
-      </w:r>
-      <w:proofErr w:type="spellEnd"/>
-      <w:r>
-        <w:t xml:space="preserve"> should be used over HTTPS</w:t>
-      </w:r>
-      <w:r>
-        <w:t>/ W</w:t>
-      </w:r>
-      <w:r>
-        <w:t xml:space="preserve">orking with sub directories using a common root allows the use of a single standard SSL certificate. However, due to the design of </w:t>
-      </w:r>
-      <w:r>
         <w:t>GT</w:t>
       </w:r>
       <w:r>
-        <w:t xml:space="preserve"> individual sub-directories should not be real subdirectories of the web-root. Instead symbolic links or virtual directories should be used – as will be explained later.</w:t>
-      </w:r>
-    </w:p>
-    <w:p>
-      <w:r>
-        <w:t>We hope this demonstrates that</w:t>
-      </w:r>
-      <w:r>
         <w:t xml:space="preserve"> </w:t>
       </w:r>
       <w:r>
+        <w:t>deployment is</w:t>
+      </w:r>
+      <w:r>
+        <w:t xml:space="preserve"> flexible and can be adapted to different </w:t>
+      </w:r>
+      <w:r>
+        <w:t>needs</w:t>
+      </w:r>
+      <w:r>
+        <w:t xml:space="preserve"> and </w:t>
+      </w:r>
+      <w:r>
+        <w:t xml:space="preserve">to </w:t>
+      </w:r>
+      <w:r>
+        <w:t>the infrastructure available.</w:t>
+      </w:r>
+    </w:p>
+    <w:p>
+      <w:r>
+        <w:t>consultation, but that doesn’t mean everybody can sign on for free.</w:t>
+      </w:r>
+    </w:p>
+    <w:p>
+      <w:pPr>
+        <w:pStyle w:val="Heading2"/>
+      </w:pPr>
+      <w:r>
+        <w:t>Database security</w:t>
+      </w:r>
+    </w:p>
+    <w:p>
+      <w:r>
+        <w:t xml:space="preserve">While some projects install all the project data in a single database, this is not the preferred storage configuration for </w:t>
+      </w:r>
+      <w:r>
         <w:t>GT</w:t>
       </w:r>
       <w:r>
-        <w:t xml:space="preserve"> </w:t>
-      </w:r>
-      <w:r>
-        <w:t>deployment is</w:t>
-      </w:r>
-      <w:r>
-        <w:t xml:space="preserve"> flexible and can be adapted to different </w:t>
-      </w:r>
-      <w:r>
-        <w:t>needs</w:t>
-      </w:r>
-      <w:r>
-        <w:t xml:space="preserve"> and </w:t>
-      </w:r>
-      <w:r>
-        <w:t xml:space="preserve">to </w:t>
-      </w:r>
-      <w:r>
-        <w:t>the infrastructure available.</w:t>
-      </w:r>
-    </w:p>
-    <w:p>
-      <w:r>
-        <w:t>consultation, but that doesn’t mean everybody can sign on for free.</w:t>
-      </w:r>
-    </w:p>
-    <w:p>
-      <w:pPr>
-        <w:pStyle w:val="Heading2"/>
-      </w:pPr>
-      <w:r>
-        <w:t>Database security</w:t>
-      </w:r>
-    </w:p>
-    <w:p>
-      <w:r>
-        <w:t xml:space="preserve">While some projects install all the project data in a single database, this is not the preferred storage configuration for </w:t>
+        <w:t xml:space="preserve">.  A safe </w:t>
       </w:r>
       <w:r>
         <w:t>GT</w:t>
       </w:r>
       <w:r>
-        <w:t xml:space="preserve">.  A safe </w:t>
-      </w:r>
-      <w:r>
-        <w:t>GT</w:t>
-      </w:r>
-      <w:r>
         <w:t xml:space="preserve"> installation consists of two or three database</w:t>
       </w:r>
       <w:r>
@@ -1543,7 +1398,6 @@
       <w:r>
         <w:t xml:space="preserve">There should be a </w:t>
       </w:r>
-      <w:proofErr w:type="spellStart"/>
       <w:r>
         <w:rPr>
           <w:i/>
@@ -1551,11 +1405,7 @@
         <w:t>project</w:t>
       </w:r>
       <w:r>
-        <w:t>_gems</w:t>
-      </w:r>
-      <w:proofErr w:type="spellEnd"/>
-      <w:r>
-        <w:t xml:space="preserve"> database containing the patient </w:t>
+        <w:t xml:space="preserve">_gems database containing the patient </w:t>
       </w:r>
       <w:r>
         <w:t>identifying</w:t>
@@ -1563,7 +1413,6 @@
       <w:r>
         <w:t xml:space="preserve"> information, at least one </w:t>
       </w:r>
-      <w:proofErr w:type="spellStart"/>
       <w:r>
         <w:rPr>
           <w:i/>
@@ -1571,19 +1420,7 @@
         <w:t>project</w:t>
       </w:r>
       <w:r>
-        <w:t>_ls</w:t>
-      </w:r>
-      <w:proofErr w:type="spellEnd"/>
-      <w:r>
-        <w:t xml:space="preserve"> database for each </w:t>
-      </w:r>
-      <w:proofErr w:type="spellStart"/>
-      <w:r>
-        <w:t>LimeSurvey</w:t>
-      </w:r>
-      <w:proofErr w:type="spellEnd"/>
-      <w:r>
-        <w:t xml:space="preserve"> instance used in the project.</w:t>
+        <w:t>_ls database for each LimeSurvey instance used in the project.</w:t>
       </w:r>
       <w:r>
         <w:t xml:space="preserve"> When the data should be exported to a data warehouse </w:t>
@@ -1594,7 +1431,6 @@
       <w:r>
         <w:t xml:space="preserve"> extra </w:t>
       </w:r>
-      <w:proofErr w:type="spellStart"/>
       <w:r>
         <w:rPr>
           <w:i/>
@@ -1602,11 +1438,7 @@
         <w:t>project</w:t>
       </w:r>
       <w:r>
-        <w:t>_data</w:t>
-      </w:r>
-      <w:proofErr w:type="spellEnd"/>
-      <w:r>
-        <w:t xml:space="preserve"> database is needed.</w:t>
+        <w:t>_data database is needed.</w:t>
       </w:r>
     </w:p>
     <w:p>
@@ -1617,31 +1449,7 @@
         <w:t>GT</w:t>
       </w:r>
       <w:r>
-        <w:t xml:space="preserve"> application must have read/write access to all the databases. The user(s) for the </w:t>
-      </w:r>
-      <w:proofErr w:type="spellStart"/>
-      <w:r>
-        <w:t>LimeSurvey</w:t>
-      </w:r>
-      <w:proofErr w:type="spellEnd"/>
-      <w:r>
-        <w:t xml:space="preserve"> installation(s) may have only read/write access to their </w:t>
-      </w:r>
-      <w:proofErr w:type="spellStart"/>
-      <w:r>
-        <w:t>LimeSurvey</w:t>
-      </w:r>
-      <w:proofErr w:type="spellEnd"/>
-      <w:r>
-        <w:t xml:space="preserve"> database. Actually multiple </w:t>
-      </w:r>
-      <w:proofErr w:type="spellStart"/>
-      <w:r>
-        <w:t>LimeSurvey</w:t>
-      </w:r>
-      <w:proofErr w:type="spellEnd"/>
-      <w:r>
-        <w:t xml:space="preserve"> installat</w:t>
+        <w:t xml:space="preserve"> application must have read/write access to all the databases. The user(s) for the LimeSurvey installation(s) may have only read/write access to their LimeSurvey database. Actually multiple LimeSurvey installat</w:t>
       </w:r>
       <w:r>
         <w:t>ions can share a single database using different prefixes for their tables, but we advise to keep this data in different databases</w:t>
@@ -1649,7 +1457,6 @@
       <w:r>
         <w:t xml:space="preserve">. The optional data warehouse user should have read-only access to both the </w:t>
       </w:r>
-      <w:proofErr w:type="spellStart"/>
       <w:r>
         <w:rPr>
           <w:i/>
@@ -1657,13 +1464,8 @@
         <w:t>project</w:t>
       </w:r>
       <w:r>
-        <w:t>_gems</w:t>
-      </w:r>
-      <w:proofErr w:type="spellEnd"/>
-      <w:r>
-        <w:t xml:space="preserve"> and the </w:t>
-      </w:r>
-      <w:proofErr w:type="spellStart"/>
+        <w:t xml:space="preserve">_gems and the </w:t>
+      </w:r>
       <w:r>
         <w:rPr>
           <w:i/>
@@ -1679,7 +1481,6 @@
       <w:r>
         <w:t>data</w:t>
       </w:r>
-      <w:proofErr w:type="spellEnd"/>
       <w:r>
         <w:rPr>
           <w:i/>
@@ -1763,7 +1564,6 @@
             <w:tcW w:w="1935" w:type="dxa"/>
           </w:tcPr>
           <w:p>
-            <w:proofErr w:type="spellStart"/>
             <w:r>
               <w:rPr>
                 <w:i/>
@@ -1773,7 +1573,6 @@
             <w:r>
               <w:t>_gems</w:t>
             </w:r>
-            <w:proofErr w:type="spellEnd"/>
           </w:p>
         </w:tc>
         <w:tc>
@@ -1815,7 +1614,6 @@
             <w:tcW w:w="1935" w:type="dxa"/>
           </w:tcPr>
           <w:p>
-            <w:proofErr w:type="spellStart"/>
             <w:r>
               <w:rPr>
                 <w:i/>
@@ -1825,7 +1623,6 @@
             <w:r>
               <w:t>_gems_data</w:t>
             </w:r>
-            <w:proofErr w:type="spellEnd"/>
           </w:p>
         </w:tc>
         <w:tc>
@@ -1855,7 +1652,6 @@
             <w:tcW w:w="1935" w:type="dxa"/>
           </w:tcPr>
           <w:p>
-            <w:proofErr w:type="spellStart"/>
             <w:r>
               <w:rPr>
                 <w:i/>
@@ -1865,7 +1661,6 @@
             <w:r>
               <w:t>_ls</w:t>
             </w:r>
-            <w:proofErr w:type="spellEnd"/>
           </w:p>
         </w:tc>
         <w:tc>
@@ -1920,23 +1715,7 @@
         <w:t>GT</w:t>
       </w:r>
       <w:r>
-        <w:t xml:space="preserve">, </w:t>
-      </w:r>
-      <w:proofErr w:type="spellStart"/>
-      <w:r>
-        <w:t>LimeSurvey</w:t>
-      </w:r>
-      <w:proofErr w:type="spellEnd"/>
-      <w:r>
-        <w:t xml:space="preserve"> and </w:t>
-      </w:r>
-      <w:proofErr w:type="spellStart"/>
-      <w:r>
-        <w:t>Openrosa</w:t>
-      </w:r>
-      <w:proofErr w:type="spellEnd"/>
-      <w:r>
-        <w:t xml:space="preserve"> in conjunction with </w:t>
+        <w:t xml:space="preserve">, LimeSurvey and Openrosa in conjunction with </w:t>
       </w:r>
       <w:r>
         <w:t>GT</w:t>
@@ -1959,16 +1738,8 @@
         <w:rPr>
           <w:rFonts w:ascii="Courier New" w:hAnsi="Courier New" w:cs="Courier New"/>
         </w:rPr>
-        <w:t>var/settings/</w:t>
-      </w:r>
-      <w:proofErr w:type="spellStart"/>
-      <w:r>
-        <w:rPr>
-          <w:rFonts w:ascii="Courier New" w:hAnsi="Courier New" w:cs="Courier New"/>
-        </w:rPr>
-        <w:t>db.inc.php</w:t>
-      </w:r>
-      <w:proofErr w:type="spellEnd"/>
+        <w:t>var/settings/db.inc.php</w:t>
+      </w:r>
       <w:r>
         <w:t xml:space="preserve">. </w:t>
       </w:r>
@@ -2350,15 +2121,7 @@
               <w:t xml:space="preserve">IIS </w:t>
             </w:r>
             <w:r>
-              <w:t xml:space="preserve">with </w:t>
-            </w:r>
-            <w:proofErr w:type="spellStart"/>
-            <w:r>
-              <w:t>ReWrite</w:t>
-            </w:r>
-            <w:proofErr w:type="spellEnd"/>
-            <w:r>
-              <w:t xml:space="preserve"> module</w:t>
+              <w:t>with ReWrite module</w:t>
             </w:r>
           </w:p>
           <w:p>
@@ -2378,21 +2141,8 @@
               <w:t>pache 2</w:t>
             </w:r>
             <w:r>
-              <w:t xml:space="preserve"> with </w:t>
-            </w:r>
-            <w:proofErr w:type="spellStart"/>
-            <w:r>
-              <w:t>mod_php</w:t>
-            </w:r>
-            <w:proofErr w:type="spellEnd"/>
-            <w:r>
-              <w:t xml:space="preserve"> and </w:t>
-            </w:r>
-            <w:proofErr w:type="spellStart"/>
-            <w:r>
-              <w:t>mod_rewrite</w:t>
-            </w:r>
-            <w:proofErr w:type="spellEnd"/>
+              <w:t xml:space="preserve"> with mod_php and mod_rewrite</w:t>
+            </w:r>
           </w:p>
           <w:p>
             <w:pPr>
@@ -2436,15 +2186,7 @@
               <w:t>IIS</w:t>
             </w:r>
             <w:r>
-              <w:t xml:space="preserve"> with </w:t>
-            </w:r>
-            <w:proofErr w:type="spellStart"/>
-            <w:r>
-              <w:t>ReWrite</w:t>
-            </w:r>
-            <w:proofErr w:type="spellEnd"/>
-            <w:r>
-              <w:t xml:space="preserve"> module</w:t>
+              <w:t xml:space="preserve"> with ReWrite module</w:t>
             </w:r>
           </w:p>
           <w:p>
@@ -2703,11 +2445,9 @@
                 <w:numId w:val="2"/>
               </w:numPr>
             </w:pPr>
-            <w:proofErr w:type="spellStart"/>
             <w:r>
               <w:t>Fileinfo</w:t>
             </w:r>
-            <w:proofErr w:type="spellEnd"/>
           </w:p>
           <w:p>
             <w:pPr>
@@ -2733,11 +2473,9 @@
                 <w:numId w:val="2"/>
               </w:numPr>
             </w:pPr>
-            <w:proofErr w:type="spellStart"/>
             <w:r>
               <w:t>iconv</w:t>
             </w:r>
-            <w:proofErr w:type="spellEnd"/>
           </w:p>
           <w:p>
             <w:pPr>
@@ -2769,11 +2507,9 @@
                 <w:numId w:val="2"/>
               </w:numPr>
             </w:pPr>
-            <w:proofErr w:type="spellStart"/>
             <w:r>
               <w:t>libxml</w:t>
             </w:r>
-            <w:proofErr w:type="spellEnd"/>
           </w:p>
           <w:p>
             <w:pPr>
@@ -2799,11 +2535,9 @@
                 <w:numId w:val="2"/>
               </w:numPr>
             </w:pPr>
-            <w:proofErr w:type="spellStart"/>
             <w:r>
               <w:t>MySQLi</w:t>
             </w:r>
-            <w:proofErr w:type="spellEnd"/>
           </w:p>
           <w:p>
             <w:pPr>
@@ -2815,11 +2549,9 @@
                 <w:numId w:val="2"/>
               </w:numPr>
             </w:pPr>
-            <w:proofErr w:type="spellStart"/>
             <w:r>
               <w:t>MySQLnd</w:t>
             </w:r>
-            <w:proofErr w:type="spellEnd"/>
           </w:p>
           <w:p>
             <w:pPr>
@@ -2831,11 +2563,9 @@
                 <w:numId w:val="2"/>
               </w:numPr>
             </w:pPr>
-            <w:proofErr w:type="spellStart"/>
             <w:r>
               <w:t>Openssl</w:t>
             </w:r>
-            <w:proofErr w:type="spellEnd"/>
           </w:p>
           <w:p>
             <w:pPr>
@@ -2861,11 +2591,9 @@
                 <w:numId w:val="2"/>
               </w:numPr>
             </w:pPr>
-            <w:proofErr w:type="spellStart"/>
             <w:r>
               <w:t>XMLReader</w:t>
             </w:r>
-            <w:proofErr w:type="spellEnd"/>
           </w:p>
           <w:p>
             <w:pPr>
@@ -2877,11 +2605,9 @@
                 <w:numId w:val="2"/>
               </w:numPr>
             </w:pPr>
-            <w:proofErr w:type="spellStart"/>
             <w:r>
               <w:t>XMLWriter</w:t>
             </w:r>
-            <w:proofErr w:type="spellEnd"/>
           </w:p>
         </w:tc>
         <w:tc>
@@ -2927,11 +2653,9 @@
                 <w:numId w:val="3"/>
               </w:numPr>
             </w:pPr>
-            <w:proofErr w:type="spellStart"/>
             <w:r>
               <w:t>Ldap</w:t>
             </w:r>
-            <w:proofErr w:type="spellEnd"/>
           </w:p>
           <w:p>
             <w:pPr>
@@ -2957,14 +2681,12 @@
                 <w:numId w:val="3"/>
               </w:numPr>
             </w:pPr>
-            <w:proofErr w:type="spellStart"/>
             <w:r>
               <w:t>XC</w:t>
             </w:r>
             <w:r>
               <w:t>ache</w:t>
             </w:r>
-            <w:proofErr w:type="spellEnd"/>
           </w:p>
         </w:tc>
       </w:tr>
@@ -3256,7 +2978,13 @@
         <w:t xml:space="preserve">When the application managers are logged in to the server using SSH or RDP </w:t>
       </w:r>
       <w:r>
-        <w:t>they need access to these URL’s to update the software:</w:t>
+        <w:t>they need access to these URL’s</w:t>
+      </w:r>
+      <w:r>
+        <w:t xml:space="preserve"> over https</w:t>
+      </w:r>
+      <w:r>
+        <w:t xml:space="preserve"> to update the software:</w:t>
       </w:r>
     </w:p>
     <w:p>
@@ -3655,25 +3383,21 @@
           <w:numId w:val="1"/>
         </w:numPr>
       </w:pPr>
-      <w:proofErr w:type="spellStart"/>
       <w:r>
         <w:rPr>
           <w:rFonts w:ascii="Courier New" w:hAnsi="Courier New" w:cs="Courier New"/>
         </w:rPr>
         <w:t>htdocs</w:t>
       </w:r>
-      <w:proofErr w:type="spellEnd"/>
       <w:r>
         <w:t xml:space="preserve"> – The web root directory containing </w:t>
       </w:r>
-      <w:proofErr w:type="spellStart"/>
       <w:r>
         <w:rPr>
           <w:rFonts w:ascii="Courier New" w:hAnsi="Courier New" w:cs="Courier New"/>
         </w:rPr>
         <w:t>index.php</w:t>
       </w:r>
-      <w:proofErr w:type="spellEnd"/>
       <w:r>
         <w:t>, JavaScript and stylesheets</w:t>
       </w:r>
@@ -3804,14 +3528,12 @@
       <w:r>
         <w:t xml:space="preserve"> in the </w:t>
       </w:r>
-      <w:proofErr w:type="spellStart"/>
       <w:r>
         <w:rPr>
           <w:rFonts w:ascii="Courier New" w:hAnsi="Courier New" w:cs="Courier New"/>
         </w:rPr>
         <w:t>index.php</w:t>
       </w:r>
-      <w:proofErr w:type="spellEnd"/>
       <w:r>
         <w:t xml:space="preserve"> file,</w:t>
       </w:r>
@@ -3839,14 +3561,12 @@
       <w:r>
         <w:t xml:space="preserve">, including the </w:t>
       </w:r>
-      <w:proofErr w:type="spellStart"/>
       <w:r>
         <w:rPr>
           <w:rFonts w:ascii="Courier New" w:hAnsi="Courier New" w:cs="Courier New"/>
         </w:rPr>
         <w:t>htdocs</w:t>
       </w:r>
-      <w:proofErr w:type="spellEnd"/>
       <w:r>
         <w:t xml:space="preserve"> directory – though this is the one directory that can have a different name without breaking the code. </w:t>
       </w:r>
@@ -3861,14 +3581,12 @@
       <w:r>
         <w:t xml:space="preserve">on a webserver, the usual deployment scenario is to link the </w:t>
       </w:r>
-      <w:proofErr w:type="spellStart"/>
       <w:r>
         <w:rPr>
           <w:rFonts w:ascii="Courier New" w:hAnsi="Courier New" w:cs="Courier New"/>
         </w:rPr>
         <w:t>htdocs</w:t>
       </w:r>
-      <w:proofErr w:type="spellEnd"/>
       <w:r>
         <w:t xml:space="preserve"> directory to the web root of the webserver using </w:t>
       </w:r>
@@ -3902,14 +3620,12 @@
       <w:r>
         <w:t xml:space="preserve"> using </w:t>
       </w:r>
-      <w:proofErr w:type="spellStart"/>
       <w:r>
         <w:rPr>
           <w:rFonts w:ascii="Courier New" w:hAnsi="Courier New" w:cs="Courier New"/>
         </w:rPr>
         <w:t>mklink</w:t>
       </w:r>
-      <w:proofErr w:type="spellEnd"/>
       <w:r>
         <w:t xml:space="preserve">) and virtual directories </w:t>
       </w:r>
@@ -4049,14 +3765,12 @@
               <w:keepNext/>
               <w:keepLines/>
             </w:pPr>
-            <w:proofErr w:type="spellStart"/>
             <w:r>
               <w:rPr>
                 <w:rFonts w:ascii="Courier New" w:hAnsi="Courier New" w:cs="Courier New"/>
               </w:rPr>
               <w:t>date.timezone</w:t>
             </w:r>
-            <w:proofErr w:type="spellEnd"/>
           </w:p>
         </w:tc>
         <w:tc>
@@ -4100,15 +3814,7 @@
               <w:keepLines/>
             </w:pPr>
             <w:r>
-              <w:t xml:space="preserve">In the </w:t>
-            </w:r>
-            <w:proofErr w:type="spellStart"/>
-            <w:r>
-              <w:t>index.php</w:t>
-            </w:r>
-            <w:proofErr w:type="spellEnd"/>
-            <w:r>
-              <w:t xml:space="preserve"> of the project.</w:t>
+              <w:t>In the index.php of the project.</w:t>
             </w:r>
           </w:p>
         </w:tc>
@@ -4123,14 +3829,12 @@
               <w:keepNext/>
               <w:keepLines/>
             </w:pPr>
-            <w:proofErr w:type="spellStart"/>
             <w:r>
               <w:rPr>
                 <w:rFonts w:ascii="Courier New" w:hAnsi="Courier New" w:cs="Courier New"/>
               </w:rPr>
               <w:t>error_log</w:t>
             </w:r>
-            <w:proofErr w:type="spellEnd"/>
           </w:p>
         </w:tc>
         <w:tc>
@@ -4240,14 +3944,12 @@
                 <w:rFonts w:ascii="Courier New" w:hAnsi="Courier New" w:cs="Courier New"/>
               </w:rPr>
             </w:pPr>
-            <w:proofErr w:type="spellStart"/>
             <w:r>
               <w:rPr>
                 <w:rFonts w:ascii="Courier New" w:hAnsi="Courier New" w:cs="Courier New"/>
               </w:rPr>
               <w:t>wsdl_cache_dir</w:t>
             </w:r>
-            <w:proofErr w:type="spellEnd"/>
           </w:p>
         </w:tc>
         <w:tc>
@@ -4266,21 +3968,7 @@
               <w:rPr>
                 <w:rFonts w:ascii="Courier New" w:hAnsi="Courier New" w:cs="Courier New"/>
               </w:rPr>
-              <w:t>/</w:t>
-            </w:r>
-            <w:proofErr w:type="spellStart"/>
-            <w:r>
-              <w:rPr>
-                <w:rFonts w:ascii="Courier New" w:hAnsi="Courier New" w:cs="Courier New"/>
-              </w:rPr>
-              <w:t>tmp</w:t>
-            </w:r>
-            <w:proofErr w:type="spellEnd"/>
-            <w:r>
-              <w:rPr>
-                <w:rFonts w:ascii="Courier New" w:hAnsi="Courier New" w:cs="Courier New"/>
-              </w:rPr>
-              <w:t>/</w:t>
+              <w:t>/tmp/</w:t>
             </w:r>
           </w:p>
         </w:tc>
@@ -4329,37 +4017,27 @@
                 <w:rFonts w:ascii="Courier New" w:hAnsi="Courier New" w:cs="Courier New"/>
               </w:rPr>
             </w:pPr>
-            <w:proofErr w:type="spellStart"/>
             <w:r>
               <w:rPr>
                 <w:rFonts w:ascii="Courier New" w:hAnsi="Courier New" w:cs="Courier New"/>
               </w:rPr>
-              <w:t>upload_max</w:t>
-            </w:r>
-            <w:proofErr w:type="spellEnd"/>
-            <w:r>
+              <w:t>upload_max_</w:t>
+            </w:r>
+          </w:p>
+          <w:p>
+            <w:pPr>
+              <w:keepNext/>
+              <w:keepLines/>
               <w:rPr>
                 <w:rFonts w:ascii="Courier New" w:hAnsi="Courier New" w:cs="Courier New"/>
               </w:rPr>
-              <w:t>_</w:t>
-            </w:r>
-          </w:p>
-          <w:p>
-            <w:pPr>
-              <w:keepNext/>
-              <w:keepLines/>
-              <w:rPr>
-                <w:rFonts w:ascii="Courier New" w:hAnsi="Courier New" w:cs="Courier New"/>
-              </w:rPr>
-            </w:pPr>
-            <w:proofErr w:type="spellStart"/>
+            </w:pPr>
             <w:r>
               <w:rPr>
                 <w:rFonts w:ascii="Courier New" w:hAnsi="Courier New" w:cs="Courier New"/>
               </w:rPr>
               <w:t>filesize</w:t>
             </w:r>
-            <w:proofErr w:type="spellEnd"/>
           </w:p>
         </w:tc>
         <w:tc>
@@ -4426,15 +4104,7 @@
         <w:t>GT</w:t>
       </w:r>
       <w:r>
-        <w:t xml:space="preserve"> projects use </w:t>
-      </w:r>
-      <w:proofErr w:type="spellStart"/>
-      <w:r>
-        <w:t>cron</w:t>
-      </w:r>
-      <w:proofErr w:type="spellEnd"/>
-      <w:r>
-        <w:t xml:space="preserve"> or Windows Schedule for automated tasks.</w:t>
+        <w:t xml:space="preserve"> projects use cron or Windows Schedule for automated tasks.</w:t>
       </w:r>
     </w:p>
     <w:p>
@@ -4460,15 +4130,7 @@
         <w:t>GT</w:t>
       </w:r>
       <w:r>
-        <w:t xml:space="preserve"> </w:t>
-      </w:r>
-      <w:proofErr w:type="spellStart"/>
-      <w:r>
-        <w:t>cron</w:t>
-      </w:r>
-      <w:proofErr w:type="spellEnd"/>
-      <w:r>
-        <w:t xml:space="preserve"> function that should then run every 15 minutes or whatever time is appropriate for the specific project.</w:t>
+        <w:t xml:space="preserve"> cron function that should then run every 15 minutes or whatever time is appropriate for the specific project.</w:t>
       </w:r>
     </w:p>
     <w:p>
@@ -4482,36 +4144,30 @@
       <w:r>
         <w:t xml:space="preserve"> can be started directly from the command-line so no in-between application like </w:t>
       </w:r>
-      <w:proofErr w:type="spellStart"/>
       <w:r>
         <w:rPr>
           <w:rFonts w:ascii="Courier New" w:hAnsi="Courier New"/>
         </w:rPr>
         <w:t>wget</w:t>
       </w:r>
-      <w:proofErr w:type="spellEnd"/>
       <w:r>
         <w:t xml:space="preserve"> is needed. All the scheduler needs to start web root </w:t>
       </w:r>
-      <w:proofErr w:type="spellStart"/>
       <w:r>
         <w:rPr>
           <w:rFonts w:ascii="Courier New" w:hAnsi="Courier New"/>
         </w:rPr>
         <w:t>index.php</w:t>
       </w:r>
-      <w:proofErr w:type="spellEnd"/>
       <w:r>
         <w:t xml:space="preserve"> with PHP and with the parameter </w:t>
       </w:r>
-      <w:proofErr w:type="spellStart"/>
       <w:r>
         <w:rPr>
           <w:rFonts w:ascii="Courier New" w:hAnsi="Courier New"/>
         </w:rPr>
         <w:t>cron</w:t>
       </w:r>
-      <w:proofErr w:type="spellEnd"/>
       <w:r>
         <w:t>:</w:t>
       </w:r>
@@ -4528,30 +4184,8 @@
         <w:rPr>
           <w:rFonts w:ascii="Courier New" w:hAnsi="Courier New"/>
         </w:rPr>
-        <w:t xml:space="preserve">php –f </w:t>
-      </w:r>
-      <w:proofErr w:type="spellStart"/>
-      <w:r>
-        <w:rPr>
-          <w:rFonts w:ascii="Courier New" w:hAnsi="Courier New"/>
-        </w:rPr>
-        <w:t>index.php</w:t>
-      </w:r>
-      <w:proofErr w:type="spellEnd"/>
-      <w:r>
-        <w:rPr>
-          <w:rFonts w:ascii="Courier New" w:hAnsi="Courier New"/>
-        </w:rPr>
-        <w:t xml:space="preserve"> -- </w:t>
-      </w:r>
-      <w:proofErr w:type="spellStart"/>
-      <w:r>
-        <w:rPr>
-          <w:rFonts w:ascii="Courier New" w:hAnsi="Courier New"/>
-        </w:rPr>
-        <w:t>cron</w:t>
-      </w:r>
-      <w:proofErr w:type="spellEnd"/>
+        <w:t>php –f index.php -- cron</w:t>
+      </w:r>
     </w:p>
     <w:p>
       <w:pPr>

</xml_diff>